<commit_message>
Edited the final documentation
</commit_message>
<xml_diff>
--- a/dokumentacija.docx
+++ b/dokumentacija.docx
@@ -798,25 +798,34 @@
         </w:numPr>
         <w:rPr>
           <w:rFonts w:ascii="Times New Roman" w:hAnsi="Times New Roman" w:cs="Times New Roman"/>
+          <w:sz w:val="28"/>
+          <w:szCs w:val="28"/>
+          <w:lang w:val="en-US"/>
+        </w:rPr>
+      </w:pPr>
+      <w:r>
+        <w:rPr>
+          <w:rFonts w:ascii="Times New Roman" w:hAnsi="Times New Roman" w:cs="Times New Roman"/>
+          <w:sz w:val="28"/>
+          <w:szCs w:val="28"/>
+          <w:lang w:val="en-US"/>
+        </w:rPr>
+        <w:t>Prevedite kod pomoću komande:</w:t>
+      </w:r>
+      <w:r>
+        <w:rPr>
+          <w:rFonts w:ascii="Times New Roman" w:hAnsi="Times New Roman" w:cs="Times New Roman"/>
           <w:sz w:val="24"/>
           <w:szCs w:val="24"/>
           <w:lang w:val="en-US"/>
         </w:rPr>
-      </w:pPr>
-      <w:r>
-        <w:rPr>
-          <w:rFonts w:ascii="Times New Roman" w:hAnsi="Times New Roman" w:cs="Times New Roman"/>
-          <w:sz w:val="24"/>
-          <w:szCs w:val="24"/>
-          <w:lang w:val="en-US"/>
-        </w:rPr>
-        <w:t xml:space="preserve">Prevedite kod pomoću komande: </w:t>
+        <w:t xml:space="preserve"> </w:t>
       </w:r>
       <w:r>
         <w:rPr>
           <w:rFonts w:ascii="Courier New" w:hAnsi="Courier New" w:cs="Courier New"/>
-          <w:sz w:val="24"/>
-          <w:szCs w:val="24"/>
+          <w:sz w:val="28"/>
+          <w:szCs w:val="28"/>
           <w:lang w:val="en-US"/>
         </w:rPr>
         <w:t>g++ -O3 -fopenmp main.cpp imageProcessing.cpp pgmImage.cpp</w:t>
@@ -917,16 +926,16 @@
         </w:numPr>
         <w:rPr>
           <w:rFonts w:ascii="Times New Roman" w:hAnsi="Times New Roman" w:cs="Times New Roman"/>
-          <w:sz w:val="24"/>
-          <w:szCs w:val="24"/>
-          <w:lang w:val="en-US"/>
-        </w:rPr>
-      </w:pPr>
-      <w:r>
-        <w:rPr>
-          <w:rFonts w:ascii="Times New Roman" w:hAnsi="Times New Roman" w:cs="Times New Roman"/>
-          <w:sz w:val="24"/>
-          <w:szCs w:val="24"/>
+          <w:sz w:val="28"/>
+          <w:szCs w:val="28"/>
+          <w:lang w:val="en-US"/>
+        </w:rPr>
+      </w:pPr>
+      <w:r>
+        <w:rPr>
+          <w:rFonts w:ascii="Times New Roman" w:hAnsi="Times New Roman" w:cs="Times New Roman"/>
+          <w:sz w:val="28"/>
+          <w:szCs w:val="28"/>
           <w:lang w:val="en-US"/>
         </w:rPr>
         <w:t xml:space="preserve">Pokrenite executable file sa naredbom </w:t>
@@ -934,8 +943,8 @@
       <w:r>
         <w:rPr>
           <w:rFonts w:ascii="Courier New" w:hAnsi="Courier New" w:cs="Courier New"/>
-          <w:sz w:val="24"/>
-          <w:szCs w:val="24"/>
+          <w:sz w:val="28"/>
+          <w:szCs w:val="28"/>
           <w:lang w:val="en-US"/>
         </w:rPr>
         <w:t>a.exe</w:t>
@@ -1027,16 +1036,16 @@
         </w:numPr>
         <w:rPr>
           <w:rFonts w:ascii="Times New Roman" w:hAnsi="Times New Roman" w:cs="Times New Roman"/>
-          <w:sz w:val="32"/>
-          <w:szCs w:val="32"/>
-          <w:lang w:val="en-US"/>
-        </w:rPr>
-      </w:pPr>
-      <w:r>
-        <w:rPr>
-          <w:rFonts w:ascii="Times New Roman" w:hAnsi="Times New Roman" w:cs="Times New Roman"/>
-          <w:sz w:val="32"/>
-          <w:szCs w:val="32"/>
+          <w:sz w:val="28"/>
+          <w:szCs w:val="28"/>
+          <w:lang w:val="en-US"/>
+        </w:rPr>
+      </w:pPr>
+      <w:r>
+        <w:rPr>
+          <w:rFonts w:ascii="Times New Roman" w:hAnsi="Times New Roman" w:cs="Times New Roman"/>
+          <w:sz w:val="28"/>
+          <w:szCs w:val="28"/>
           <w:lang w:val="en-US"/>
         </w:rPr>
         <w:t>Sada će program malo pričekati, želim da otvorite tri stvari:</w:t>
@@ -1419,7 +1428,43 @@
           <w:szCs w:val="28"/>
           <w:lang w:val="en-US"/>
         </w:rPr>
-        <w:t>Upišite točno ime slike u cmd gdje vam je program pokrenut</w:t>
+        <w:t xml:space="preserve">Upišite točno ime slike u </w:t>
+      </w:r>
+      <w:r>
+        <w:rPr>
+          <w:rFonts w:ascii="Times New Roman" w:hAnsi="Times New Roman" w:cs="Times New Roman"/>
+          <w:sz w:val="28"/>
+          <w:szCs w:val="28"/>
+          <w:lang w:val="en-US"/>
+        </w:rPr>
+        <w:t>“</w:t>
+      </w:r>
+      <w:r>
+        <w:rPr>
+          <w:rFonts w:ascii="Times New Roman" w:hAnsi="Times New Roman" w:cs="Times New Roman"/>
+          <w:sz w:val="28"/>
+          <w:szCs w:val="28"/>
+          <w:lang w:val="en-US"/>
+        </w:rPr>
+        <w:t>cmd</w:t>
+      </w:r>
+      <w:r>
+        <w:rPr>
+          <w:rFonts w:ascii="Times New Roman" w:hAnsi="Times New Roman" w:cs="Times New Roman"/>
+          <w:sz w:val="28"/>
+          <w:szCs w:val="28"/>
+          <w:lang w:val="en-US"/>
+        </w:rPr>
+        <w:t xml:space="preserve">“ </w:t>
+      </w:r>
+      <w:r>
+        <w:rPr>
+          <w:rFonts w:ascii="Times New Roman" w:hAnsi="Times New Roman" w:cs="Times New Roman"/>
+          <w:sz w:val="28"/>
+          <w:szCs w:val="28"/>
+          <w:lang w:val="en-US"/>
+        </w:rPr>
+        <w:t>gdje vam je program pokrenut</w:t>
       </w:r>
     </w:p>
     <w:p>
@@ -1569,7 +1614,34 @@
           <w:szCs w:val="28"/>
           <w:lang w:val="en-US"/>
         </w:rPr>
-        <w:t>Otvorimo result.pgm</w:t>
+        <w:t xml:space="preserve">Otvorimo </w:t>
+      </w:r>
+      <w:r>
+        <w:rPr>
+          <w:rFonts w:ascii="Times New Roman" w:hAnsi="Times New Roman" w:cs="Times New Roman"/>
+          <w:sz w:val="28"/>
+          <w:szCs w:val="28"/>
+          <w:lang w:val="en-US"/>
+        </w:rPr>
+        <w:t>“</w:t>
+      </w:r>
+      <w:r>
+        <w:rPr>
+          <w:rFonts w:ascii="Times New Roman" w:hAnsi="Times New Roman" w:cs="Times New Roman"/>
+          <w:sz w:val="28"/>
+          <w:szCs w:val="28"/>
+          <w:lang w:val="en-US"/>
+        </w:rPr>
+        <w:t>result.pgm</w:t>
+      </w:r>
+      <w:r>
+        <w:rPr>
+          <w:rFonts w:ascii="Times New Roman" w:hAnsi="Times New Roman" w:cs="Times New Roman"/>
+          <w:sz w:val="28"/>
+          <w:szCs w:val="28"/>
+          <w:lang w:val="en-US"/>
+        </w:rPr>
+        <w:t>”</w:t>
       </w:r>
     </w:p>
     <w:p>
@@ -4750,6 +4822,7 @@
   <w:style w:type="character" w:default="1" w:styleId="DefaultParagraphFont">
     <w:name w:val="Default Paragraph Font"/>
     <w:uiPriority w:val="1"/>
+    <w:semiHidden/>
     <w:unhideWhenUsed/>
   </w:style>
   <w:style w:type="table" w:default="1" w:styleId="TableNormal">

</xml_diff>